<commit_message>
add files for lab01
</commit_message>
<xml_diff>
--- a/labs/lab01/report/Л01_Сокирка_Отчёт.docx
+++ b/labs/lab01/report/Л01_Сокирка_Отчёт.docx
@@ -4,112 +4,112 @@
   <w:body>
     <w:p>
       <w:pPr>
-        <w:pStyle w:val="FirstParagraph"/>
-      </w:pPr>
-      <w:r>
-        <w:t xml:space="preserve">babel-otherlangs: english</w:t>
+        <w:pStyle w:val="Title"/>
+      </w:pPr>
+      <w:r>
+        <w:t xml:space="preserve">Отчет</w:t>
       </w:r>
       <w:r>
         <w:t xml:space="preserve"> </w:t>
       </w:r>
       <w:r>
-        <w:t xml:space="preserve">## Fonts</w:t>
+        <w:t xml:space="preserve">по</w:t>
       </w:r>
       <w:r>
         <w:t xml:space="preserve"> </w:t>
       </w:r>
       <w:r>
-        <w:t xml:space="preserve">mainfont: IBM Plex Serif</w:t>
+        <w:t xml:space="preserve">лабораторной</w:t>
       </w:r>
       <w:r>
         <w:t xml:space="preserve"> </w:t>
       </w:r>
       <w:r>
-        <w:t xml:space="preserve">romanfont: IBM Plex Serif</w:t>
+        <w:t xml:space="preserve">работе</w:t>
       </w:r>
       <w:r>
         <w:t xml:space="preserve"> </w:t>
       </w:r>
       <w:r>
-        <w:t xml:space="preserve">sansfont: IBM Plex San—</w:t>
+        <w:t xml:space="preserve">№1</w:t>
+      </w:r>
+    </w:p>
+    <w:p>
+      <w:pPr>
+        <w:pStyle w:val="Subtitle"/>
+      </w:pPr>
+      <w:r>
+        <w:t xml:space="preserve">Операционные</w:t>
       </w:r>
       <w:r>
         <w:t xml:space="preserve"> </w:t>
       </w:r>
       <w:r>
-        <w:t xml:space="preserve">## Front matter</w:t>
+        <w:t xml:space="preserve">системы</w:t>
+      </w:r>
+    </w:p>
+    <w:p>
+      <w:pPr>
+        <w:pStyle w:val="Author"/>
+      </w:pPr>
+      <w:r>
+        <w:t xml:space="preserve">Сокирка</w:t>
       </w:r>
       <w:r>
         <w:t xml:space="preserve"> </w:t>
       </w:r>
       <w:r>
-        <w:t xml:space="preserve">title:</w:t>
+        <w:t xml:space="preserve">Анна</w:t>
       </w:r>
       <w:r>
         <w:t xml:space="preserve"> </w:t>
       </w:r>
       <w:r>
-        <w:t xml:space="preserve">“</w:t>
-      </w:r>
-      <w:r>
-        <w:t xml:space="preserve">Отчет по лабораторной работе №1</w:t>
-      </w:r>
-      <w:r>
-        <w:t xml:space="preserve">”</w:t>
-      </w:r>
-      <w:r>
-        <w:t xml:space="preserve"> </w:t>
-      </w:r>
-      <w:r>
-        <w:t xml:space="preserve">subtitle:</w:t>
-      </w:r>
-      <w:r>
-        <w:t xml:space="preserve"> </w:t>
-      </w:r>
-      <w:r>
-        <w:t xml:space="preserve">“</w:t>
-      </w:r>
-      <w:r>
-        <w:t xml:space="preserve">Операционные системы</w:t>
-      </w:r>
-      <w:r>
-        <w:t xml:space="preserve">”</w:t>
-      </w:r>
-      <w:r>
-        <w:t xml:space="preserve"> </w:t>
-      </w:r>
-      <w:r>
-        <w:t xml:space="preserve">author:</w:t>
-      </w:r>
-      <w:r>
-        <w:t xml:space="preserve"> </w:t>
-      </w:r>
-      <w:r>
-        <w:t xml:space="preserve">“</w:t>
-      </w:r>
-      <w:r>
-        <w:t xml:space="preserve">Сокирка Анна Константиновна</w:t>
-      </w:r>
-      <w:r>
-        <w:t xml:space="preserve">”</w:t>
-      </w:r>
-    </w:p>
-    <w:bookmarkStart w:id="20" w:name="generic-otions"/>
-    <w:p>
-      <w:pPr>
-        <w:pStyle w:val="Heading2"/>
+        <w:t xml:space="preserve">Константиновна</w:t>
+      </w:r>
+    </w:p>
+    <w:sdt>
+      <w:sdtPr>
+        <w:docPartObj>
+          <w:docPartGallery w:val="Table of Contents"/>
+          <w:docPartUnique/>
+        </w:docPartObj>
+      </w:sdtPr>
+      <w:sdtContent>
+        <w:p>
+          <w:pPr>
+            <w:pStyle w:val="TOCHeading"/>
+          </w:pPr>
+          <w:r>
+            <w:t xml:space="preserve">Содержание</w:t>
+          </w:r>
+        </w:p>
+        <w:p>
+          <w:r>
+            <w:fldChar w:fldCharType="begin" w:dirty="true"/>
+            <w:instrText xml:space="preserve">TOC \o "1-3" \h \z \u</w:instrText>
+            <w:fldChar w:fldCharType="separate"/>
+            <w:fldChar w:fldCharType="end"/>
+          </w:r>
+        </w:p>
+      </w:sdtContent>
+    </w:sdt>
+    <w:bookmarkStart w:id="20" w:name="цель-работы"/>
+    <w:p>
+      <w:pPr>
+        <w:pStyle w:val="Heading1"/>
       </w:pPr>
       <w:r>
         <w:rPr>
           <w:rStyle w:val="SectionNumber"/>
         </w:rPr>
-        <w:t xml:space="preserve">0.1</w:t>
+        <w:t xml:space="preserve">1</w:t>
       </w:r>
       <w:r>
         <w:tab/>
       </w:r>
       <w:r>
-        <w:t xml:space="preserve">Generic otions</w:t>
+        <w:t xml:space="preserve">Цель работы</w:t>
       </w:r>
     </w:p>
     <w:p>
@@ -117,516 +117,38 @@
         <w:pStyle w:val="FirstParagraph"/>
       </w:pPr>
       <w:r>
-        <w:t xml:space="preserve">lang: ru-RU</w:t>
-      </w:r>
-      <w:r>
-        <w:t xml:space="preserve"> </w:t>
-      </w:r>
-      <w:r>
-        <w:t xml:space="preserve">toc-title:</w:t>
-      </w:r>
-      <w:r>
-        <w:t xml:space="preserve"> </w:t>
-      </w:r>
-      <w:r>
-        <w:t xml:space="preserve">“</w:t>
-      </w:r>
-      <w:r>
-        <w:t xml:space="preserve">Содержание</w:t>
-      </w:r>
-      <w:r>
-        <w:t xml:space="preserve">”</w:t>
+        <w:t xml:space="preserve">Целью данной работы является приобретение практических навыков установки операционной системы на виртуальную машину, настройки минимально необходимых для дальнейшей работы сервисов.</w:t>
       </w:r>
     </w:p>
     <w:bookmarkEnd w:id="20"/>
-    <w:bookmarkStart w:id="21" w:name="bibliography"/>
-    <w:p>
-      <w:pPr>
-        <w:pStyle w:val="Heading2"/>
+    <w:bookmarkStart w:id="21" w:name="задание"/>
+    <w:p>
+      <w:pPr>
+        <w:pStyle w:val="Heading1"/>
       </w:pPr>
       <w:r>
         <w:rPr>
           <w:rStyle w:val="SectionNumber"/>
         </w:rPr>
-        <w:t xml:space="preserve">0.2</w:t>
+        <w:t xml:space="preserve">2</w:t>
       </w:r>
       <w:r>
         <w:tab/>
       </w:r>
       <w:r>
-        <w:t xml:space="preserve">Bibliography</w:t>
-      </w:r>
-    </w:p>
-    <w:p>
-      <w:pPr>
-        <w:pStyle w:val="FirstParagraph"/>
-      </w:pPr>
-      <w:r>
-        <w:t xml:space="preserve">bibliography: bib/cite.bib</w:t>
-      </w:r>
-      <w:r>
-        <w:t xml:space="preserve"> </w:t>
-      </w:r>
-      <w:r>
-        <w:t xml:space="preserve">csl: pandoc/csl/gost-r-7-0-5-2008-numeric.csl</w:t>
-      </w:r>
-    </w:p>
-    <w:bookmarkEnd w:id="21"/>
-    <w:bookmarkStart w:id="24" w:name="pdf-output-format"/>
-    <w:p>
-      <w:pPr>
-        <w:pStyle w:val="Heading2"/>
-      </w:pPr>
-      <w:r>
-        <w:rPr>
-          <w:rStyle w:val="SectionNumber"/>
-        </w:rPr>
-        <w:t xml:space="preserve">0.3</w:t>
-      </w:r>
-      <w:r>
-        <w:tab/>
-      </w:r>
-      <w:r>
-        <w:t xml:space="preserve">Pdf output format</w:t>
-      </w:r>
-    </w:p>
-    <w:p>
-      <w:pPr>
-        <w:pStyle w:val="FirstParagraph"/>
-      </w:pPr>
-      <w:r>
-        <w:t xml:space="preserve">toc: true # Table of contents</w:t>
-      </w:r>
-      <w:r>
-        <w:t xml:space="preserve"> </w:t>
-      </w:r>
-      <w:r>
-        <w:t xml:space="preserve">toc-depth: 2</w:t>
-      </w:r>
-      <w:r>
-        <w:t xml:space="preserve"> </w:t>
-      </w:r>
-      <w:r>
-        <w:t xml:space="preserve">lof: true # List of figures</w:t>
-      </w:r>
-      <w:r>
-        <w:t xml:space="preserve"> </w:t>
-      </w:r>
-      <w:r>
-        <w:t xml:space="preserve">lot: true # List of tables</w:t>
-      </w:r>
-      <w:r>
-        <w:t xml:space="preserve"> </w:t>
-      </w:r>
-      <w:r>
-        <w:t xml:space="preserve">fontsize: 12pt</w:t>
-      </w:r>
-      <w:r>
-        <w:t xml:space="preserve"> </w:t>
-      </w:r>
-      <w:r>
-        <w:t xml:space="preserve">linestretch: 1.5</w:t>
-      </w:r>
-      <w:r>
-        <w:t xml:space="preserve"> </w:t>
-      </w:r>
-      <w:r>
-        <w:t xml:space="preserve">papersize: a4</w:t>
-      </w:r>
-      <w:r>
-        <w:t xml:space="preserve"> </w:t>
-      </w:r>
-      <w:r>
-        <w:t xml:space="preserve">documentclass: scrreprt</w:t>
-      </w:r>
-      <w:r>
-        <w:t xml:space="preserve"> </w:t>
-      </w:r>
-      <w:r>
-        <w:t xml:space="preserve">## I18n polyglossia</w:t>
-      </w:r>
-      <w:r>
-        <w:t xml:space="preserve"> </w:t>
-      </w:r>
-      <w:r>
-        <w:t xml:space="preserve">polyglossia-lang:</w:t>
-      </w:r>
-      <w:r>
-        <w:t xml:space="preserve"> </w:t>
-      </w:r>
-      <w:r>
-        <w:t xml:space="preserve">name: russian</w:t>
-      </w:r>
-      <w:r>
-        <w:t xml:space="preserve"> </w:t>
-      </w:r>
-      <w:r>
-        <w:t xml:space="preserve">options:</w:t>
-      </w:r>
-      <w:r>
-        <w:t xml:space="preserve"> </w:t>
-      </w:r>
-      <w:r>
-        <w:t xml:space="preserve">- spelling=modern</w:t>
-      </w:r>
-      <w:r>
-        <w:t xml:space="preserve"> </w:t>
-      </w:r>
-      <w:r>
-        <w:t xml:space="preserve">- babelshorthands=true</w:t>
-      </w:r>
-      <w:r>
-        <w:t xml:space="preserve"> </w:t>
-      </w:r>
-      <w:r>
-        <w:t xml:space="preserve">polyglossia-otherlangs:</w:t>
-      </w:r>
-      <w:r>
-        <w:t xml:space="preserve"> </w:t>
-      </w:r>
-      <w:r>
-        <w:t xml:space="preserve">name: english</w:t>
-      </w:r>
-      <w:r>
-        <w:t xml:space="preserve"> </w:t>
-      </w:r>
-      <w:r>
-        <w:t xml:space="preserve">## I18n babel</w:t>
-      </w:r>
-      <w:r>
-        <w:t xml:space="preserve"> </w:t>
-      </w:r>
-      <w:r>
-        <w:t xml:space="preserve">babel-lang: russians</w:t>
-      </w:r>
-      <w:r>
-        <w:t xml:space="preserve"> </w:t>
-      </w:r>
-      <w:r>
-        <w:t xml:space="preserve">monofont: IBM Plex Mono</w:t>
-      </w:r>
-      <w:r>
-        <w:t xml:space="preserve"> </w:t>
-      </w:r>
-      <w:r>
-        <w:t xml:space="preserve">mathfont: STIX Two Math</w:t>
-      </w:r>
-      <w:r>
-        <w:t xml:space="preserve"> </w:t>
-      </w:r>
-      <w:r>
-        <w:t xml:space="preserve">mainfontoptions: Ligatures=Common,Ligatures=TeX,Scale=0.94</w:t>
-      </w:r>
-      <w:r>
-        <w:t xml:space="preserve"> </w:t>
-      </w:r>
-      <w:r>
-        <w:t xml:space="preserve">romanfontoptions: Ligatures=Common,Ligatures=TeX,Scale=0.94</w:t>
-      </w:r>
-      <w:r>
-        <w:t xml:space="preserve"> </w:t>
-      </w:r>
-      <w:r>
-        <w:t xml:space="preserve">sansfontoptions: Ligatures=Common,Ligatures=TeX,Scale=MatchLowercase,Scale=0.94</w:t>
-      </w:r>
-      <w:r>
-        <w:t xml:space="preserve"> </w:t>
-      </w:r>
-      <w:r>
-        <w:t xml:space="preserve">monofontoptions: Scale=MatchLowercase,Scale=0.94,FakeStretch=0.9</w:t>
-      </w:r>
-      <w:r>
-        <w:t xml:space="preserve"> </w:t>
-      </w:r>
-      <w:r>
-        <w:t xml:space="preserve">mathfontoptions:</w:t>
-      </w:r>
-      <w:r>
-        <w:t xml:space="preserve"> </w:t>
-      </w:r>
-      <w:r>
-        <w:t xml:space="preserve">## Biblatex</w:t>
-      </w:r>
-      <w:r>
-        <w:t xml:space="preserve"> </w:t>
-      </w:r>
-      <w:r>
-        <w:t xml:space="preserve">biblatex: true</w:t>
-      </w:r>
-      <w:r>
-        <w:t xml:space="preserve"> </w:t>
-      </w:r>
-      <w:r>
-        <w:t xml:space="preserve">biblio-style:</w:t>
-      </w:r>
-      <w:r>
-        <w:t xml:space="preserve"> </w:t>
-      </w:r>
-      <w:r>
-        <w:t xml:space="preserve">“</w:t>
-      </w:r>
-      <w:r>
-        <w:t xml:space="preserve">gost-numeric</w:t>
-      </w:r>
-      <w:r>
-        <w:t xml:space="preserve">”</w:t>
-      </w:r>
-      <w:r>
-        <w:t xml:space="preserve"> </w:t>
-      </w:r>
-      <w:r>
-        <w:t xml:space="preserve">biblatexoptions:</w:t>
-      </w:r>
-      <w:r>
-        <w:t xml:space="preserve"> </w:t>
-      </w:r>
-      <w:r>
-        <w:t xml:space="preserve">- parentracker=true</w:t>
-      </w:r>
-      <w:r>
-        <w:t xml:space="preserve"> </w:t>
-      </w:r>
-      <w:r>
-        <w:t xml:space="preserve">- backend=biber</w:t>
-      </w:r>
-      <w:r>
-        <w:t xml:space="preserve"> </w:t>
-      </w:r>
-      <w:r>
-        <w:t xml:space="preserve">- hyperref=auto</w:t>
-      </w:r>
-      <w:r>
-        <w:t xml:space="preserve"> </w:t>
-      </w:r>
-      <w:r>
-        <w:t xml:space="preserve">- language=auto</w:t>
-      </w:r>
-      <w:r>
-        <w:t xml:space="preserve"> </w:t>
-      </w:r>
-      <w:r>
-        <w:t xml:space="preserve">- autolang=other*</w:t>
-      </w:r>
-      <w:r>
-        <w:t xml:space="preserve"> </w:t>
-      </w:r>
-      <w:r>
-        <w:t xml:space="preserve">- citestyle=gost-numeric</w:t>
-      </w:r>
-      <w:r>
-        <w:t xml:space="preserve"> </w:t>
-      </w:r>
-      <w:r>
-        <w:t xml:space="preserve">## Pandoc-crossref LaTeX customization</w:t>
-      </w:r>
-      <w:r>
-        <w:t xml:space="preserve"> </w:t>
-      </w:r>
-      <w:r>
-        <w:t xml:space="preserve">figureTitle:</w:t>
-      </w:r>
-      <w:r>
-        <w:t xml:space="preserve"> </w:t>
-      </w:r>
-      <w:r>
-        <w:t xml:space="preserve">“</w:t>
-      </w:r>
-      <w:r>
-        <w:t xml:space="preserve">Рис.</w:t>
-      </w:r>
-      <w:r>
-        <w:t xml:space="preserve">”</w:t>
-      </w:r>
-      <w:r>
-        <w:t xml:space="preserve"> </w:t>
-      </w:r>
-      <w:r>
-        <w:t xml:space="preserve">tableTitle:</w:t>
-      </w:r>
-      <w:r>
-        <w:t xml:space="preserve"> </w:t>
-      </w:r>
-      <w:r>
-        <w:t xml:space="preserve">“</w:t>
-      </w:r>
-      <w:r>
-        <w:t xml:space="preserve">Таблица</w:t>
-      </w:r>
-      <w:r>
-        <w:t xml:space="preserve">”</w:t>
-      </w:r>
-      <w:r>
-        <w:t xml:space="preserve"> </w:t>
-      </w:r>
-      <w:r>
-        <w:t xml:space="preserve">listingTitle:</w:t>
-      </w:r>
-      <w:r>
-        <w:t xml:space="preserve"> </w:t>
-      </w:r>
-      <w:r>
-        <w:t xml:space="preserve">“</w:t>
-      </w:r>
-      <w:r>
-        <w:t xml:space="preserve">Листинг</w:t>
-      </w:r>
-      <w:r>
-        <w:t xml:space="preserve">”</w:t>
-      </w:r>
-      <w:r>
-        <w:t xml:space="preserve"> </w:t>
-      </w:r>
-      <w:r>
-        <w:t xml:space="preserve">lofTitle:</w:t>
-      </w:r>
-      <w:r>
-        <w:t xml:space="preserve"> </w:t>
-      </w:r>
-      <w:r>
-        <w:t xml:space="preserve">“</w:t>
-      </w:r>
-      <w:r>
-        <w:t xml:space="preserve">Список иллюстраций</w:t>
-      </w:r>
-      <w:r>
-        <w:t xml:space="preserve">”</w:t>
-      </w:r>
-      <w:r>
-        <w:t xml:space="preserve"> </w:t>
-      </w:r>
-      <w:r>
-        <w:t xml:space="preserve">lotTitle:</w:t>
-      </w:r>
-      <w:r>
-        <w:t xml:space="preserve"> </w:t>
-      </w:r>
-      <w:r>
-        <w:t xml:space="preserve">“</w:t>
-      </w:r>
-      <w:r>
-        <w:t xml:space="preserve">Список таблиц</w:t>
-      </w:r>
-      <w:r>
-        <w:t xml:space="preserve">”</w:t>
-      </w:r>
-      <w:r>
-        <w:t xml:space="preserve"> </w:t>
-      </w:r>
-      <w:r>
-        <w:t xml:space="preserve">lolTitle:</w:t>
-      </w:r>
-      <w:r>
-        <w:t xml:space="preserve"> </w:t>
-      </w:r>
-      <w:r>
-        <w:t xml:space="preserve">“</w:t>
-      </w:r>
-      <w:r>
-        <w:t xml:space="preserve">Листинги</w:t>
-      </w:r>
-      <w:r>
-        <w:t xml:space="preserve">”</w:t>
-      </w:r>
-      <w:r>
-        <w:t xml:space="preserve"> </w:t>
-      </w:r>
-      <w:r>
-        <w:t xml:space="preserve">## Misc options</w:t>
-      </w:r>
-      <w:r>
-        <w:t xml:space="preserve"> </w:t>
-      </w:r>
-      <w:r>
-        <w:t xml:space="preserve">indent: true</w:t>
-      </w:r>
-      <w:r>
-        <w:t xml:space="preserve"> </w:t>
-      </w:r>
-      <w:r>
-        <w:t xml:space="preserve">header-includes:</w:t>
-      </w:r>
-      <w:r>
-        <w:t xml:space="preserve"> </w:t>
-      </w:r>
-      <w:r>
-        <w:t xml:space="preserve">-</w:t>
-      </w:r>
-    </w:p>
-    <w:p>
-      <w:pPr>
-        <w:pStyle w:val="Heading1"/>
+        <w:t xml:space="preserve">Задание</w:t>
+      </w:r>
+    </w:p>
+    <w:p>
+      <w:pPr>
+        <w:pStyle w:val="Compact"/>
         <w:numPr>
           <w:ilvl w:val="0"/>
           <w:numId w:val="1001"/>
         </w:numPr>
       </w:pPr>
-      <w:bookmarkStart w:id="22" w:name="keep-figures-where-there-are-in-the-text"/>
-      <w:r>
-        <w:t xml:space="preserve">keep figures where there are in the text</w:t>
-      </w:r>
-      <w:bookmarkEnd w:id="22"/>
-    </w:p>
-    <w:p>
-      <w:pPr>
-        <w:pStyle w:val="Heading2"/>
-        <w:numPr>
-          <w:ilvl w:val="1"/>
-          <w:numId w:val="1002"/>
-        </w:numPr>
-      </w:pPr>
-      <w:bookmarkStart w:id="23" w:name="X94ea5b1a9ad1db96c8ed73c19fcaa297f45e42d"/>
-      <w:r>
-        <w:t xml:space="preserve"> </w:t>
-      </w:r>
-      <w:r>
-        <w:t xml:space="preserve"># keep figures where there are in the text</w:t>
-      </w:r>
-      <w:bookmarkEnd w:id="23"/>
-    </w:p>
-    <w:bookmarkEnd w:id="24"/>
-    <w:bookmarkStart w:id="25" w:name="цель-работы"/>
-    <w:p>
-      <w:pPr>
-        <w:pStyle w:val="Heading1"/>
-      </w:pPr>
-      <w:r>
-        <w:rPr>
-          <w:rStyle w:val="SectionNumber"/>
-        </w:rPr>
-        <w:t xml:space="preserve">1</w:t>
-      </w:r>
-      <w:r>
-        <w:tab/>
-      </w:r>
-      <w:r>
-        <w:t xml:space="preserve">Цель работы</w:t>
-      </w:r>
-    </w:p>
-    <w:p>
-      <w:pPr>
-        <w:pStyle w:val="FirstParagraph"/>
-      </w:pPr>
-      <w:r>
-        <w:t xml:space="preserve">Целью данной работы является приобретение практических навыков установки операционной системы на виртуальную машину, настройки минимально необходимых для дальнейшей работы сервисов.</w:t>
-      </w:r>
-    </w:p>
-    <w:bookmarkEnd w:id="25"/>
-    <w:bookmarkStart w:id="26" w:name="задание"/>
-    <w:p>
-      <w:pPr>
-        <w:pStyle w:val="Heading1"/>
-      </w:pPr>
-      <w:r>
-        <w:rPr>
-          <w:rStyle w:val="SectionNumber"/>
-        </w:rPr>
-        <w:t xml:space="preserve">2</w:t>
-      </w:r>
-      <w:r>
-        <w:tab/>
-      </w:r>
-      <w:r>
-        <w:t xml:space="preserve">Задание</w:t>
+      <w:r>
+        <w:t xml:space="preserve">Создание виртуальной машины</w:t>
       </w:r>
     </w:p>
     <w:p>
@@ -634,11 +156,11 @@
         <w:pStyle w:val="Compact"/>
         <w:numPr>
           <w:ilvl w:val="0"/>
-          <w:numId w:val="1003"/>
+          <w:numId w:val="1001"/>
         </w:numPr>
       </w:pPr>
       <w:r>
-        <w:t xml:space="preserve">Создание виртуальной машины</w:t>
+        <w:t xml:space="preserve">Работа с операционной системой после установки</w:t>
       </w:r>
     </w:p>
     <w:p>
@@ -646,11 +168,11 @@
         <w:pStyle w:val="Compact"/>
         <w:numPr>
           <w:ilvl w:val="0"/>
-          <w:numId w:val="1003"/>
+          <w:numId w:val="1001"/>
         </w:numPr>
       </w:pPr>
       <w:r>
-        <w:t xml:space="preserve">Работа с операционной системой после установки</w:t>
+        <w:t xml:space="preserve">Установка программного обеспечения для создания документации</w:t>
       </w:r>
     </w:p>
     <w:p>
@@ -658,27 +180,15 @@
         <w:pStyle w:val="Compact"/>
         <w:numPr>
           <w:ilvl w:val="0"/>
-          <w:numId w:val="1003"/>
+          <w:numId w:val="1001"/>
         </w:numPr>
       </w:pPr>
       <w:r>
-        <w:t xml:space="preserve">Установка программного обеспечения для создания документации</w:t>
-      </w:r>
-    </w:p>
-    <w:p>
-      <w:pPr>
-        <w:pStyle w:val="Compact"/>
-        <w:numPr>
-          <w:ilvl w:val="0"/>
-          <w:numId w:val="1003"/>
-        </w:numPr>
-      </w:pPr>
-      <w:r>
         <w:t xml:space="preserve">Дополнительные задания</w:t>
       </w:r>
     </w:p>
-    <w:bookmarkEnd w:id="26"/>
-    <w:bookmarkStart w:id="27" w:name="выполнение-лабораторной-работы"/>
+    <w:bookmarkEnd w:id="21"/>
+    <w:bookmarkStart w:id="34" w:name="выполнение-лабораторной-работы"/>
     <w:p>
       <w:pPr>
         <w:pStyle w:val="Heading1"/>
@@ -712,37 +222,59 @@
         <w:t xml:space="preserve">У меня уже была установлена виртуальная машина в первом семестре, поэтому устанавливаю Fedoda Sway и настраиваю ее(рис. 1).</w:t>
       </w:r>
     </w:p>
-    <w:tbl>
-      <w:tblPr>
-        <w:tblStyle w:val="FigureTable"/>
-        <w:tblW w:type="auto" w:w="0"/>
-        <w:jc w:val="center"/>
-        <w:tblLook w:firstRow="0" w:lastRow="0" w:firstColumn="0" w:lastColumn="0"/>
-      </w:tblPr>
-      <w:tblGrid>
-        <w:gridCol w:w="7920"/>
-      </w:tblGrid>
-      <w:tr>
-        <w:tc>
-          <w:tcPr/>
-          <w:p>
-            <w:pPr>
-              <w:pStyle w:val="Compact"/>
-              <w:jc w:val="center"/>
-            </w:pPr>
-            <w:r>
-              <w:t xml:space="preserve">Настройка системы</w:t>
-            </w:r>
-          </w:p>
-        </w:tc>
-      </w:tr>
-    </w:tbl>
+    <w:p>
+      <w:pPr>
+        <w:pStyle w:val="CaptionedFigure"/>
+      </w:pPr>
+      <w:r>
+        <w:drawing>
+          <wp:inline>
+            <wp:extent cx="3733800" cy="2338292"/>
+            <wp:effectExtent b="0" l="0" r="0" t="0"/>
+            <wp:docPr descr="Настройка системы" title="" id="23" name="Picture"/>
+            <a:graphic>
+              <a:graphicData uri="http://schemas.openxmlformats.org/drawingml/2006/picture">
+                <pic:pic>
+                  <pic:nvPicPr>
+                    <pic:cNvPr descr="/home/aksokirka/work/study/2024-2025/Операционные%20системы/os-intro/labs/lab01/report/image/Без%20имени.jpg" id="24" name="Picture"/>
+                    <pic:cNvPicPr>
+                      <a:picLocks noChangeArrowheads="1" noChangeAspect="1"/>
+                    </pic:cNvPicPr>
+                  </pic:nvPicPr>
+                  <pic:blipFill>
+                    <a:blip r:embed="rId22"/>
+                    <a:stretch>
+                      <a:fillRect/>
+                    </a:stretch>
+                  </pic:blipFill>
+                  <pic:spPr bwMode="auto">
+                    <a:xfrm>
+                      <a:off x="0" y="0"/>
+                      <a:ext cx="3733800" cy="2338292"/>
+                    </a:xfrm>
+                    <a:prstGeom prst="rect">
+                      <a:avLst/>
+                    </a:prstGeom>
+                    <a:noFill/>
+                    <a:ln w="9525">
+                      <a:noFill/>
+                      <a:headEnd/>
+                      <a:tailEnd/>
+                    </a:ln>
+                  </pic:spPr>
+                </pic:pic>
+              </a:graphicData>
+            </a:graphic>
+          </wp:inline>
+        </w:drawing>
+      </w:r>
+    </w:p>
     <w:p>
       <w:pPr>
         <w:pStyle w:val="ImageCaption"/>
       </w:pPr>
       <w:r>
-        <w:t xml:space="preserve">Figure 1: Настройка системы</w:t>
+        <w:t xml:space="preserve">Рис. 1: Настройка системы</w:t>
       </w:r>
     </w:p>
     <w:p>
@@ -779,37 +311,59 @@
         <w:t xml:space="preserve">в одном терминале, mc в качестве файлового менеджера в терминале(рис. 2).</w:t>
       </w:r>
     </w:p>
-    <w:tbl>
-      <w:tblPr>
-        <w:tblStyle w:val="FigureTable"/>
-        <w:tblW w:type="auto" w:w="0"/>
-        <w:jc w:val="center"/>
-        <w:tblLook w:firstRow="0" w:lastRow="0" w:firstColumn="0" w:lastColumn="0"/>
-      </w:tblPr>
-      <w:tblGrid>
-        <w:gridCol w:w="7920"/>
-      </w:tblGrid>
-      <w:tr>
-        <w:tc>
-          <w:tcPr/>
-          <w:p>
-            <w:pPr>
-              <w:pStyle w:val="Compact"/>
-              <w:jc w:val="center"/>
-            </w:pPr>
-            <w:r>
-              <w:t xml:space="preserve">Установка программы</w:t>
-            </w:r>
-          </w:p>
-        </w:tc>
-      </w:tr>
-    </w:tbl>
+    <w:p>
+      <w:pPr>
+        <w:pStyle w:val="CaptionedFigure"/>
+      </w:pPr>
+      <w:r>
+        <w:drawing>
+          <wp:inline>
+            <wp:extent cx="3733800" cy="2701170"/>
+            <wp:effectExtent b="0" l="0" r="0" t="0"/>
+            <wp:docPr descr="Установка программы" title="" id="26" name="Picture"/>
+            <a:graphic>
+              <a:graphicData uri="http://schemas.openxmlformats.org/drawingml/2006/picture">
+                <pic:pic>
+                  <pic:nvPicPr>
+                    <pic:cNvPr descr="/home/aksokirka/work/study/2024-2025/Операционные%20системы/os-intro/labs/lab01/report/image/2.jpg" id="27" name="Picture"/>
+                    <pic:cNvPicPr>
+                      <a:picLocks noChangeArrowheads="1" noChangeAspect="1"/>
+                    </pic:cNvPicPr>
+                  </pic:nvPicPr>
+                  <pic:blipFill>
+                    <a:blip r:embed="rId25"/>
+                    <a:stretch>
+                      <a:fillRect/>
+                    </a:stretch>
+                  </pic:blipFill>
+                  <pic:spPr bwMode="auto">
+                    <a:xfrm>
+                      <a:off x="0" y="0"/>
+                      <a:ext cx="3733800" cy="2701170"/>
+                    </a:xfrm>
+                    <a:prstGeom prst="rect">
+                      <a:avLst/>
+                    </a:prstGeom>
+                    <a:noFill/>
+                    <a:ln w="9525">
+                      <a:noFill/>
+                      <a:headEnd/>
+                      <a:tailEnd/>
+                    </a:ln>
+                  </pic:spPr>
+                </pic:pic>
+              </a:graphicData>
+            </a:graphic>
+          </wp:inline>
+        </w:drawing>
+      </w:r>
+    </w:p>
     <w:p>
       <w:pPr>
         <w:pStyle w:val="ImageCaption"/>
       </w:pPr>
       <w:r>
-        <w:t xml:space="preserve">Figure 2: Установка программы</w:t>
+        <w:t xml:space="preserve">Рис. 2: Установка программы</w:t>
       </w:r>
     </w:p>
     <w:p>
@@ -820,37 +374,59 @@
         <w:t xml:space="preserve">Изменяю открытый файл: SELINUX=enforcing меняю на значение SELINUX=permissive(рис. 3).</w:t>
       </w:r>
     </w:p>
-    <w:tbl>
-      <w:tblPr>
-        <w:tblStyle w:val="FigureTable"/>
-        <w:tblW w:type="auto" w:w="0"/>
-        <w:jc w:val="center"/>
-        <w:tblLook w:firstRow="0" w:lastRow="0" w:firstColumn="0" w:lastColumn="0"/>
-      </w:tblPr>
-      <w:tblGrid>
-        <w:gridCol w:w="7920"/>
-      </w:tblGrid>
-      <w:tr>
-        <w:tc>
-          <w:tcPr/>
-          <w:p>
-            <w:pPr>
-              <w:pStyle w:val="Compact"/>
-              <w:jc w:val="center"/>
-            </w:pPr>
-            <w:r>
-              <w:t xml:space="preserve">Изменения открытого файла</w:t>
-            </w:r>
-          </w:p>
-        </w:tc>
-      </w:tr>
-    </w:tbl>
+    <w:p>
+      <w:pPr>
+        <w:pStyle w:val="CaptionedFigure"/>
+      </w:pPr>
+      <w:r>
+        <w:drawing>
+          <wp:inline>
+            <wp:extent cx="3733800" cy="1652545"/>
+            <wp:effectExtent b="0" l="0" r="0" t="0"/>
+            <wp:docPr descr="Изменения открытого файла" title="" id="29" name="Picture"/>
+            <a:graphic>
+              <a:graphicData uri="http://schemas.openxmlformats.org/drawingml/2006/picture">
+                <pic:pic>
+                  <pic:nvPicPr>
+                    <pic:cNvPr descr="/home/aksokirka/work/study/2024-2025/Операционные%20системы/os-intro/labs/lab01/report/image/3.jpg" id="30" name="Picture"/>
+                    <pic:cNvPicPr>
+                      <a:picLocks noChangeArrowheads="1" noChangeAspect="1"/>
+                    </pic:cNvPicPr>
+                  </pic:nvPicPr>
+                  <pic:blipFill>
+                    <a:blip r:embed="rId28"/>
+                    <a:stretch>
+                      <a:fillRect/>
+                    </a:stretch>
+                  </pic:blipFill>
+                  <pic:spPr bwMode="auto">
+                    <a:xfrm>
+                      <a:off x="0" y="0"/>
+                      <a:ext cx="3733800" cy="1652545"/>
+                    </a:xfrm>
+                    <a:prstGeom prst="rect">
+                      <a:avLst/>
+                    </a:prstGeom>
+                    <a:noFill/>
+                    <a:ln w="9525">
+                      <a:noFill/>
+                      <a:headEnd/>
+                      <a:tailEnd/>
+                    </a:ln>
+                  </pic:spPr>
+                </pic:pic>
+              </a:graphicData>
+            </a:graphic>
+          </wp:inline>
+        </w:drawing>
+      </w:r>
+    </w:p>
     <w:p>
       <w:pPr>
         <w:pStyle w:val="ImageCaption"/>
       </w:pPr>
       <w:r>
-        <w:t xml:space="preserve">Figure 3: Изменения открытого файла</w:t>
+        <w:t xml:space="preserve">Рис. 3: Изменения открытого файла</w:t>
       </w:r>
     </w:p>
     <w:p>
@@ -869,41 +445,63 @@
         <w:t xml:space="preserve">Запускаю терминальный мультиплексор tmux, переклю- чаюсь на роль супер-пользователя. Устанавливаю необходимые расширения для pandoc. Затем устанавливаю дистрибутив texlive(рис. 4).</w:t>
       </w:r>
     </w:p>
-    <w:tbl>
-      <w:tblPr>
-        <w:tblStyle w:val="FigureTable"/>
-        <w:tblW w:type="auto" w:w="0"/>
-        <w:jc w:val="center"/>
-        <w:tblLook w:firstRow="0" w:lastRow="0" w:firstColumn="0" w:lastColumn="0"/>
-      </w:tblPr>
-      <w:tblGrid>
-        <w:gridCol w:w="7920"/>
-      </w:tblGrid>
-      <w:tr>
-        <w:tc>
-          <w:tcPr/>
-          <w:p>
-            <w:pPr>
-              <w:pStyle w:val="Compact"/>
-              <w:jc w:val="center"/>
-            </w:pPr>
-            <w:r>
-              <w:t xml:space="preserve">Установка необходимых расширений</w:t>
-            </w:r>
-          </w:p>
-        </w:tc>
-      </w:tr>
-    </w:tbl>
+    <w:p>
+      <w:pPr>
+        <w:pStyle w:val="CaptionedFigure"/>
+      </w:pPr>
+      <w:r>
+        <w:drawing>
+          <wp:inline>
+            <wp:extent cx="2886075" cy="742950"/>
+            <wp:effectExtent b="0" l="0" r="0" t="0"/>
+            <wp:docPr descr="Установка необходимых расширений" title="" id="32" name="Picture"/>
+            <a:graphic>
+              <a:graphicData uri="http://schemas.openxmlformats.org/drawingml/2006/picture">
+                <pic:pic>
+                  <pic:nvPicPr>
+                    <pic:cNvPr descr="/home/aksokirka/work/study/2024-2025/Операционные%20системы/os-intro/labs/lab01/report/image/4.jpg" id="33" name="Picture"/>
+                    <pic:cNvPicPr>
+                      <a:picLocks noChangeArrowheads="1" noChangeAspect="1"/>
+                    </pic:cNvPicPr>
+                  </pic:nvPicPr>
+                  <pic:blipFill>
+                    <a:blip r:embed="rId31"/>
+                    <a:stretch>
+                      <a:fillRect/>
+                    </a:stretch>
+                  </pic:blipFill>
+                  <pic:spPr bwMode="auto">
+                    <a:xfrm>
+                      <a:off x="0" y="0"/>
+                      <a:ext cx="2886075" cy="742950"/>
+                    </a:xfrm>
+                    <a:prstGeom prst="rect">
+                      <a:avLst/>
+                    </a:prstGeom>
+                    <a:noFill/>
+                    <a:ln w="9525">
+                      <a:noFill/>
+                      <a:headEnd/>
+                      <a:tailEnd/>
+                    </a:ln>
+                  </pic:spPr>
+                </pic:pic>
+              </a:graphicData>
+            </a:graphic>
+          </wp:inline>
+        </w:drawing>
+      </w:r>
+    </w:p>
     <w:p>
       <w:pPr>
         <w:pStyle w:val="ImageCaption"/>
       </w:pPr>
       <w:r>
-        <w:t xml:space="preserve">Figure 4: Установка необходимых расширений</w:t>
-      </w:r>
-    </w:p>
-    <w:bookmarkEnd w:id="27"/>
-    <w:bookmarkStart w:id="28" w:name="выводы"/>
+        <w:t xml:space="preserve">Рис. 4: Установка необходимых расширений</w:t>
+      </w:r>
+    </w:p>
+    <w:bookmarkEnd w:id="34"/>
+    <w:bookmarkStart w:id="59" w:name="выводы"/>
     <w:p>
       <w:pPr>
         <w:pStyle w:val="Heading1"/>
@@ -1013,37 +611,59 @@
         <w:t xml:space="preserve">Ввожу в терминале команду dmesg, чтобы проанализировать последователь- ность загрузки системы(рис. 5).</w:t>
       </w:r>
     </w:p>
-    <w:tbl>
-      <w:tblPr>
-        <w:tblStyle w:val="FigureTable"/>
-        <w:tblW w:type="auto" w:w="0"/>
-        <w:jc w:val="center"/>
-        <w:tblLook w:firstRow="0" w:lastRow="0" w:firstColumn="0" w:lastColumn="0"/>
-      </w:tblPr>
-      <w:tblGrid>
-        <w:gridCol w:w="7920"/>
-      </w:tblGrid>
-      <w:tr>
-        <w:tc>
-          <w:tcPr/>
-          <w:p>
-            <w:pPr>
-              <w:pStyle w:val="Compact"/>
-              <w:jc w:val="center"/>
-            </w:pPr>
-            <w:r>
-              <w:t xml:space="preserve">Команда dmesg</w:t>
-            </w:r>
-          </w:p>
-        </w:tc>
-      </w:tr>
-    </w:tbl>
+    <w:p>
+      <w:pPr>
+        <w:pStyle w:val="CaptionedFigure"/>
+      </w:pPr>
+      <w:r>
+        <w:drawing>
+          <wp:inline>
+            <wp:extent cx="3733800" cy="2612560"/>
+            <wp:effectExtent b="0" l="0" r="0" t="0"/>
+            <wp:docPr descr="Команда dmesg" title="" id="36" name="Picture"/>
+            <a:graphic>
+              <a:graphicData uri="http://schemas.openxmlformats.org/drawingml/2006/picture">
+                <pic:pic>
+                  <pic:nvPicPr>
+                    <pic:cNvPr descr="/home/aksokirka/work/study/2024-2025/Операционные%20системы/os-intro/labs/lab01/report/image/5.jpg" id="37" name="Picture"/>
+                    <pic:cNvPicPr>
+                      <a:picLocks noChangeArrowheads="1" noChangeAspect="1"/>
+                    </pic:cNvPicPr>
+                  </pic:nvPicPr>
+                  <pic:blipFill>
+                    <a:blip r:embed="rId35"/>
+                    <a:stretch>
+                      <a:fillRect/>
+                    </a:stretch>
+                  </pic:blipFill>
+                  <pic:spPr bwMode="auto">
+                    <a:xfrm>
+                      <a:off x="0" y="0"/>
+                      <a:ext cx="3733800" cy="2612560"/>
+                    </a:xfrm>
+                    <a:prstGeom prst="rect">
+                      <a:avLst/>
+                    </a:prstGeom>
+                    <a:noFill/>
+                    <a:ln w="9525">
+                      <a:noFill/>
+                      <a:headEnd/>
+                      <a:tailEnd/>
+                    </a:ln>
+                  </pic:spPr>
+                </pic:pic>
+              </a:graphicData>
+            </a:graphic>
+          </wp:inline>
+        </w:drawing>
+      </w:r>
+    </w:p>
     <w:p>
       <w:pPr>
         <w:pStyle w:val="ImageCaption"/>
       </w:pPr>
       <w:r>
-        <w:t xml:space="preserve">Figure 5: Команда dmesg</w:t>
+        <w:t xml:space="preserve">Рис. 5: Команда dmesg</w:t>
       </w:r>
     </w:p>
     <w:p>
@@ -1069,37 +689,59 @@
         <w:t xml:space="preserve">, ищу версию ядра Linux(рис. 6).</w:t>
       </w:r>
     </w:p>
-    <w:tbl>
-      <w:tblPr>
-        <w:tblStyle w:val="FigureTable"/>
-        <w:tblW w:type="auto" w:w="0"/>
-        <w:jc w:val="center"/>
-        <w:tblLook w:firstRow="0" w:lastRow="0" w:firstColumn="0" w:lastColumn="0"/>
-      </w:tblPr>
-      <w:tblGrid>
-        <w:gridCol w:w="7920"/>
-      </w:tblGrid>
-      <w:tr>
-        <w:tc>
-          <w:tcPr/>
-          <w:p>
-            <w:pPr>
-              <w:pStyle w:val="Compact"/>
-              <w:jc w:val="center"/>
-            </w:pPr>
-            <w:r>
-              <w:t xml:space="preserve">Поиск версии ядра</w:t>
-            </w:r>
-          </w:p>
-        </w:tc>
-      </w:tr>
-    </w:tbl>
+    <w:p>
+      <w:pPr>
+        <w:pStyle w:val="CaptionedFigure"/>
+      </w:pPr>
+      <w:r>
+        <w:drawing>
+          <wp:inline>
+            <wp:extent cx="3733800" cy="270075"/>
+            <wp:effectExtent b="0" l="0" r="0" t="0"/>
+            <wp:docPr descr="Поиск версии ядра" title="" id="39" name="Picture"/>
+            <a:graphic>
+              <a:graphicData uri="http://schemas.openxmlformats.org/drawingml/2006/picture">
+                <pic:pic>
+                  <pic:nvPicPr>
+                    <pic:cNvPr descr="/home/aksokirka/work/study/2024-2025/Операционные%20системы/os-intro/labs/lab01/report/image/6.jpg" id="40" name="Picture"/>
+                    <pic:cNvPicPr>
+                      <a:picLocks noChangeArrowheads="1" noChangeAspect="1"/>
+                    </pic:cNvPicPr>
+                  </pic:nvPicPr>
+                  <pic:blipFill>
+                    <a:blip r:embed="rId38"/>
+                    <a:stretch>
+                      <a:fillRect/>
+                    </a:stretch>
+                  </pic:blipFill>
+                  <pic:spPr bwMode="auto">
+                    <a:xfrm>
+                      <a:off x="0" y="0"/>
+                      <a:ext cx="3733800" cy="270075"/>
+                    </a:xfrm>
+                    <a:prstGeom prst="rect">
+                      <a:avLst/>
+                    </a:prstGeom>
+                    <a:noFill/>
+                    <a:ln w="9525">
+                      <a:noFill/>
+                      <a:headEnd/>
+                      <a:tailEnd/>
+                    </a:ln>
+                  </pic:spPr>
+                </pic:pic>
+              </a:graphicData>
+            </a:graphic>
+          </wp:inline>
+        </w:drawing>
+      </w:r>
+    </w:p>
     <w:p>
       <w:pPr>
         <w:pStyle w:val="ImageCaption"/>
       </w:pPr>
       <w:r>
-        <w:t xml:space="preserve">Figure 6: Поиск версии ядра</w:t>
+        <w:t xml:space="preserve">Рис. 6: Поиск версии ядра</w:t>
       </w:r>
     </w:p>
     <w:p>
@@ -1110,37 +752,59 @@
         <w:t xml:space="preserve">Поиск частоты процессора(рис. 7).</w:t>
       </w:r>
     </w:p>
-    <w:tbl>
-      <w:tblPr>
-        <w:tblStyle w:val="FigureTable"/>
-        <w:tblW w:type="auto" w:w="0"/>
-        <w:jc w:val="center"/>
-        <w:tblLook w:firstRow="0" w:lastRow="0" w:firstColumn="0" w:lastColumn="0"/>
-      </w:tblPr>
-      <w:tblGrid>
-        <w:gridCol w:w="7920"/>
-      </w:tblGrid>
-      <w:tr>
-        <w:tc>
-          <w:tcPr/>
-          <w:p>
-            <w:pPr>
-              <w:pStyle w:val="Compact"/>
-              <w:jc w:val="center"/>
-            </w:pPr>
-            <w:r>
-              <w:t xml:space="preserve">Поиск частоты процессора</w:t>
-            </w:r>
-          </w:p>
-        </w:tc>
-      </w:tr>
-    </w:tbl>
+    <w:p>
+      <w:pPr>
+        <w:pStyle w:val="CaptionedFigure"/>
+      </w:pPr>
+      <w:r>
+        <w:drawing>
+          <wp:inline>
+            <wp:extent cx="3733800" cy="788504"/>
+            <wp:effectExtent b="0" l="0" r="0" t="0"/>
+            <wp:docPr descr="Поиск частоты процессора" title="" id="42" name="Picture"/>
+            <a:graphic>
+              <a:graphicData uri="http://schemas.openxmlformats.org/drawingml/2006/picture">
+                <pic:pic>
+                  <pic:nvPicPr>
+                    <pic:cNvPr descr="/home/aksokirka/work/study/2024-2025/Операционные%20системы/os-intro/labs/lab01/report/image/7.jpg" id="43" name="Picture"/>
+                    <pic:cNvPicPr>
+                      <a:picLocks noChangeArrowheads="1" noChangeAspect="1"/>
+                    </pic:cNvPicPr>
+                  </pic:nvPicPr>
+                  <pic:blipFill>
+                    <a:blip r:embed="rId41"/>
+                    <a:stretch>
+                      <a:fillRect/>
+                    </a:stretch>
+                  </pic:blipFill>
+                  <pic:spPr bwMode="auto">
+                    <a:xfrm>
+                      <a:off x="0" y="0"/>
+                      <a:ext cx="3733800" cy="788504"/>
+                    </a:xfrm>
+                    <a:prstGeom prst="rect">
+                      <a:avLst/>
+                    </a:prstGeom>
+                    <a:noFill/>
+                    <a:ln w="9525">
+                      <a:noFill/>
+                      <a:headEnd/>
+                      <a:tailEnd/>
+                    </a:ln>
+                  </pic:spPr>
+                </pic:pic>
+              </a:graphicData>
+            </a:graphic>
+          </wp:inline>
+        </w:drawing>
+      </w:r>
+    </w:p>
     <w:p>
       <w:pPr>
         <w:pStyle w:val="ImageCaption"/>
       </w:pPr>
       <w:r>
-        <w:t xml:space="preserve">Figure 7: Поиск частоты процессора</w:t>
+        <w:t xml:space="preserve">Рис. 7: Поиск частоты процессора</w:t>
       </w:r>
     </w:p>
     <w:p>
@@ -1151,37 +815,59 @@
         <w:t xml:space="preserve">Аналогично ищу модель процессора(рис. 8).</w:t>
       </w:r>
     </w:p>
-    <w:tbl>
-      <w:tblPr>
-        <w:tblStyle w:val="FigureTable"/>
-        <w:tblW w:type="auto" w:w="0"/>
-        <w:jc w:val="center"/>
-        <w:tblLook w:firstRow="0" w:lastRow="0" w:firstColumn="0" w:lastColumn="0"/>
-      </w:tblPr>
-      <w:tblGrid>
-        <w:gridCol w:w="7920"/>
-      </w:tblGrid>
-      <w:tr>
-        <w:tc>
-          <w:tcPr/>
-          <w:p>
-            <w:pPr>
-              <w:pStyle w:val="Compact"/>
-              <w:jc w:val="center"/>
-            </w:pPr>
-            <w:r>
-              <w:t xml:space="preserve">Поиск модели процессора</w:t>
-            </w:r>
-          </w:p>
-        </w:tc>
-      </w:tr>
-    </w:tbl>
+    <w:p>
+      <w:pPr>
+        <w:pStyle w:val="CaptionedFigure"/>
+      </w:pPr>
+      <w:r>
+        <w:drawing>
+          <wp:inline>
+            <wp:extent cx="3733800" cy="297429"/>
+            <wp:effectExtent b="0" l="0" r="0" t="0"/>
+            <wp:docPr descr="Поиск модели процессора" title="" id="45" name="Picture"/>
+            <a:graphic>
+              <a:graphicData uri="http://schemas.openxmlformats.org/drawingml/2006/picture">
+                <pic:pic>
+                  <pic:nvPicPr>
+                    <pic:cNvPr descr="/home/aksokirka/work/study/2024-2025/Операционные%20системы/os-intro/labs/lab01/report/image/8.jpg" id="46" name="Picture"/>
+                    <pic:cNvPicPr>
+                      <a:picLocks noChangeArrowheads="1" noChangeAspect="1"/>
+                    </pic:cNvPicPr>
+                  </pic:nvPicPr>
+                  <pic:blipFill>
+                    <a:blip r:embed="rId44"/>
+                    <a:stretch>
+                      <a:fillRect/>
+                    </a:stretch>
+                  </pic:blipFill>
+                  <pic:spPr bwMode="auto">
+                    <a:xfrm>
+                      <a:off x="0" y="0"/>
+                      <a:ext cx="3733800" cy="297429"/>
+                    </a:xfrm>
+                    <a:prstGeom prst="rect">
+                      <a:avLst/>
+                    </a:prstGeom>
+                    <a:noFill/>
+                    <a:ln w="9525">
+                      <a:noFill/>
+                      <a:headEnd/>
+                      <a:tailEnd/>
+                    </a:ln>
+                  </pic:spPr>
+                </pic:pic>
+              </a:graphicData>
+            </a:graphic>
+          </wp:inline>
+        </w:drawing>
+      </w:r>
+    </w:p>
     <w:p>
       <w:pPr>
         <w:pStyle w:val="ImageCaption"/>
       </w:pPr>
       <w:r>
-        <w:t xml:space="preserve">Figure 8: Поиск модели процессора</w:t>
+        <w:t xml:space="preserve">Рис. 8: Поиск модели процессора</w:t>
       </w:r>
     </w:p>
     <w:p>
@@ -1192,37 +878,59 @@
         <w:t xml:space="preserve">Поиск объема доступной оперативной памяти(рис. 9).</w:t>
       </w:r>
     </w:p>
-    <w:tbl>
-      <w:tblPr>
-        <w:tblStyle w:val="FigureTable"/>
-        <w:tblW w:type="auto" w:w="0"/>
-        <w:jc w:val="center"/>
-        <w:tblLook w:firstRow="0" w:lastRow="0" w:firstColumn="0" w:lastColumn="0"/>
-      </w:tblPr>
-      <w:tblGrid>
-        <w:gridCol w:w="7920"/>
-      </w:tblGrid>
-      <w:tr>
-        <w:tc>
-          <w:tcPr/>
-          <w:p>
-            <w:pPr>
-              <w:pStyle w:val="Compact"/>
-              <w:jc w:val="center"/>
-            </w:pPr>
-            <w:r>
-              <w:t xml:space="preserve">Поиск объема доступной оперативной памяти</w:t>
-            </w:r>
-          </w:p>
-        </w:tc>
-      </w:tr>
-    </w:tbl>
+    <w:p>
+      <w:pPr>
+        <w:pStyle w:val="CaptionedFigure"/>
+      </w:pPr>
+      <w:r>
+        <w:drawing>
+          <wp:inline>
+            <wp:extent cx="3733800" cy="1186298"/>
+            <wp:effectExtent b="0" l="0" r="0" t="0"/>
+            <wp:docPr descr="Поиск объема доступной оперативной памяти" title="" id="48" name="Picture"/>
+            <a:graphic>
+              <a:graphicData uri="http://schemas.openxmlformats.org/drawingml/2006/picture">
+                <pic:pic>
+                  <pic:nvPicPr>
+                    <pic:cNvPr descr="/home/aksokirka/work/study/2024-2025/Операционные%20системы/os-intro/labs/lab01/report/image/9.jpg" id="49" name="Picture"/>
+                    <pic:cNvPicPr>
+                      <a:picLocks noChangeArrowheads="1" noChangeAspect="1"/>
+                    </pic:cNvPicPr>
+                  </pic:nvPicPr>
+                  <pic:blipFill>
+                    <a:blip r:embed="rId47"/>
+                    <a:stretch>
+                      <a:fillRect/>
+                    </a:stretch>
+                  </pic:blipFill>
+                  <pic:spPr bwMode="auto">
+                    <a:xfrm>
+                      <a:off x="0" y="0"/>
+                      <a:ext cx="3733800" cy="1186298"/>
+                    </a:xfrm>
+                    <a:prstGeom prst="rect">
+                      <a:avLst/>
+                    </a:prstGeom>
+                    <a:noFill/>
+                    <a:ln w="9525">
+                      <a:noFill/>
+                      <a:headEnd/>
+                      <a:tailEnd/>
+                    </a:ln>
+                  </pic:spPr>
+                </pic:pic>
+              </a:graphicData>
+            </a:graphic>
+          </wp:inline>
+        </w:drawing>
+      </w:r>
+    </w:p>
     <w:p>
       <w:pPr>
         <w:pStyle w:val="ImageCaption"/>
       </w:pPr>
       <w:r>
-        <w:t xml:space="preserve">Figure 9: Поиск объема доступной оперативной памяти</w:t>
+        <w:t xml:space="preserve">Рис. 9: Поиск объема доступной оперативной памяти</w:t>
       </w:r>
     </w:p>
     <w:p>
@@ -1233,37 +941,59 @@
         <w:t xml:space="preserve">Нахожу тип обнаруженного гипервизора (рис. 10).</w:t>
       </w:r>
     </w:p>
-    <w:tbl>
-      <w:tblPr>
-        <w:tblStyle w:val="FigureTable"/>
-        <w:tblW w:type="auto" w:w="0"/>
-        <w:jc w:val="center"/>
-        <w:tblLook w:firstRow="0" w:lastRow="0" w:firstColumn="0" w:lastColumn="0"/>
-      </w:tblPr>
-      <w:tblGrid>
-        <w:gridCol w:w="7920"/>
-      </w:tblGrid>
-      <w:tr>
-        <w:tc>
-          <w:tcPr/>
-          <w:p>
-            <w:pPr>
-              <w:pStyle w:val="Compact"/>
-              <w:jc w:val="center"/>
-            </w:pPr>
-            <w:r>
-              <w:t xml:space="preserve">Tип обнаруженного гипервизора</w:t>
-            </w:r>
-          </w:p>
-        </w:tc>
-      </w:tr>
-    </w:tbl>
+    <w:p>
+      <w:pPr>
+        <w:pStyle w:val="CaptionedFigure"/>
+      </w:pPr>
+      <w:r>
+        <w:drawing>
+          <wp:inline>
+            <wp:extent cx="3733800" cy="490865"/>
+            <wp:effectExtent b="0" l="0" r="0" t="0"/>
+            <wp:docPr descr="Tип обнаруженного гипервизора" title="" id="51" name="Picture"/>
+            <a:graphic>
+              <a:graphicData uri="http://schemas.openxmlformats.org/drawingml/2006/picture">
+                <pic:pic>
+                  <pic:nvPicPr>
+                    <pic:cNvPr descr="/home/aksokirka/work/study/2024-2025/Операционные%20системы/os-intro/labs/lab01/report/image/10.jpg" id="52" name="Picture"/>
+                    <pic:cNvPicPr>
+                      <a:picLocks noChangeArrowheads="1" noChangeAspect="1"/>
+                    </pic:cNvPicPr>
+                  </pic:nvPicPr>
+                  <pic:blipFill>
+                    <a:blip r:embed="rId50"/>
+                    <a:stretch>
+                      <a:fillRect/>
+                    </a:stretch>
+                  </pic:blipFill>
+                  <pic:spPr bwMode="auto">
+                    <a:xfrm>
+                      <a:off x="0" y="0"/>
+                      <a:ext cx="3733800" cy="490865"/>
+                    </a:xfrm>
+                    <a:prstGeom prst="rect">
+                      <a:avLst/>
+                    </a:prstGeom>
+                    <a:noFill/>
+                    <a:ln w="9525">
+                      <a:noFill/>
+                      <a:headEnd/>
+                      <a:tailEnd/>
+                    </a:ln>
+                  </pic:spPr>
+                </pic:pic>
+              </a:graphicData>
+            </a:graphic>
+          </wp:inline>
+        </w:drawing>
+      </w:r>
+    </w:p>
     <w:p>
       <w:pPr>
         <w:pStyle w:val="ImageCaption"/>
       </w:pPr>
       <w:r>
-        <w:t xml:space="preserve">Figure 10: Tип обнаруженного гипервизора</w:t>
+        <w:t xml:space="preserve">Рис. 10: Tип обнаруженного гипервизора</w:t>
       </w:r>
     </w:p>
     <w:p>
@@ -1274,37 +1004,59 @@
         <w:t xml:space="preserve">Тип файловой системы корневого раздела можно посомтреть с помощью ути- литы fdisk (рис. 11).</w:t>
       </w:r>
     </w:p>
-    <w:tbl>
-      <w:tblPr>
-        <w:tblStyle w:val="FigureTable"/>
-        <w:tblW w:type="auto" w:w="0"/>
-        <w:jc w:val="center"/>
-        <w:tblLook w:firstRow="0" w:lastRow="0" w:firstColumn="0" w:lastColumn="0"/>
-      </w:tblPr>
-      <w:tblGrid>
-        <w:gridCol w:w="7920"/>
-      </w:tblGrid>
-      <w:tr>
-        <w:tc>
-          <w:tcPr/>
-          <w:p>
-            <w:pPr>
-              <w:pStyle w:val="Compact"/>
-              <w:jc w:val="center"/>
-            </w:pPr>
-            <w:r>
-              <w:t xml:space="preserve">Тип файловой системы</w:t>
-            </w:r>
-          </w:p>
-        </w:tc>
-      </w:tr>
-    </w:tbl>
+    <w:p>
+      <w:pPr>
+        <w:pStyle w:val="CaptionedFigure"/>
+      </w:pPr>
+      <w:r>
+        <w:drawing>
+          <wp:inline>
+            <wp:extent cx="3733800" cy="2626590"/>
+            <wp:effectExtent b="0" l="0" r="0" t="0"/>
+            <wp:docPr descr="Тип файловой системы" title="" id="54" name="Picture"/>
+            <a:graphic>
+              <a:graphicData uri="http://schemas.openxmlformats.org/drawingml/2006/picture">
+                <pic:pic>
+                  <pic:nvPicPr>
+                    <pic:cNvPr descr="/home/aksokirka/work/study/2024-2025/Операционные%20системы/os-intro/labs/lab01/report/image/11.jpg" id="55" name="Picture"/>
+                    <pic:cNvPicPr>
+                      <a:picLocks noChangeArrowheads="1" noChangeAspect="1"/>
+                    </pic:cNvPicPr>
+                  </pic:nvPicPr>
+                  <pic:blipFill>
+                    <a:blip r:embed="rId53"/>
+                    <a:stretch>
+                      <a:fillRect/>
+                    </a:stretch>
+                  </pic:blipFill>
+                  <pic:spPr bwMode="auto">
+                    <a:xfrm>
+                      <a:off x="0" y="0"/>
+                      <a:ext cx="3733800" cy="2626590"/>
+                    </a:xfrm>
+                    <a:prstGeom prst="rect">
+                      <a:avLst/>
+                    </a:prstGeom>
+                    <a:noFill/>
+                    <a:ln w="9525">
+                      <a:noFill/>
+                      <a:headEnd/>
+                      <a:tailEnd/>
+                    </a:ln>
+                  </pic:spPr>
+                </pic:pic>
+              </a:graphicData>
+            </a:graphic>
+          </wp:inline>
+        </w:drawing>
+      </w:r>
+    </w:p>
     <w:p>
       <w:pPr>
         <w:pStyle w:val="ImageCaption"/>
       </w:pPr>
       <w:r>
-        <w:t xml:space="preserve">Figure 11: Тип файловой системы</w:t>
+        <w:t xml:space="preserve">Рис. 11: Тип файловой системы</w:t>
       </w:r>
     </w:p>
     <w:p>
@@ -1315,41 +1067,63 @@
         <w:t xml:space="preserve">Последовательность монтирования файловых систем можно посмотреть, введя в поиск по результату dmesg слово mount(рис. 12).</w:t>
       </w:r>
     </w:p>
-    <w:tbl>
-      <w:tblPr>
-        <w:tblStyle w:val="FigureTable"/>
-        <w:tblW w:type="auto" w:w="0"/>
-        <w:jc w:val="center"/>
-        <w:tblLook w:firstRow="0" w:lastRow="0" w:firstColumn="0" w:lastColumn="0"/>
-      </w:tblPr>
-      <w:tblGrid>
-        <w:gridCol w:w="7920"/>
-      </w:tblGrid>
-      <w:tr>
-        <w:tc>
-          <w:tcPr/>
-          <w:p>
-            <w:pPr>
-              <w:pStyle w:val="Compact"/>
-              <w:jc w:val="center"/>
-            </w:pPr>
-            <w:r>
-              <w:t xml:space="preserve">Последовательность монтирования файловых систем</w:t>
-            </w:r>
-          </w:p>
-        </w:tc>
-      </w:tr>
-    </w:tbl>
+    <w:p>
+      <w:pPr>
+        <w:pStyle w:val="CaptionedFigure"/>
+      </w:pPr>
+      <w:r>
+        <w:drawing>
+          <wp:inline>
+            <wp:extent cx="3733800" cy="1262236"/>
+            <wp:effectExtent b="0" l="0" r="0" t="0"/>
+            <wp:docPr descr="Последовательность монтирования файловых систем" title="" id="57" name="Picture"/>
+            <a:graphic>
+              <a:graphicData uri="http://schemas.openxmlformats.org/drawingml/2006/picture">
+                <pic:pic>
+                  <pic:nvPicPr>
+                    <pic:cNvPr descr="/home/aksokirka/work/study/2024-2025/Операционные%20системы/os-intro/labs/lab01/report/image/12.jpg" id="58" name="Picture"/>
+                    <pic:cNvPicPr>
+                      <a:picLocks noChangeArrowheads="1" noChangeAspect="1"/>
+                    </pic:cNvPicPr>
+                  </pic:nvPicPr>
+                  <pic:blipFill>
+                    <a:blip r:embed="rId56"/>
+                    <a:stretch>
+                      <a:fillRect/>
+                    </a:stretch>
+                  </pic:blipFill>
+                  <pic:spPr bwMode="auto">
+                    <a:xfrm>
+                      <a:off x="0" y="0"/>
+                      <a:ext cx="3733800" cy="1262236"/>
+                    </a:xfrm>
+                    <a:prstGeom prst="rect">
+                      <a:avLst/>
+                    </a:prstGeom>
+                    <a:noFill/>
+                    <a:ln w="9525">
+                      <a:noFill/>
+                      <a:headEnd/>
+                      <a:tailEnd/>
+                    </a:ln>
+                  </pic:spPr>
+                </pic:pic>
+              </a:graphicData>
+            </a:graphic>
+          </wp:inline>
+        </w:drawing>
+      </w:r>
+    </w:p>
     <w:p>
       <w:pPr>
         <w:pStyle w:val="ImageCaption"/>
       </w:pPr>
       <w:r>
-        <w:t xml:space="preserve">Figure 12: Последовательность монтирования файловых систем</w:t>
-      </w:r>
-    </w:p>
-    <w:bookmarkEnd w:id="28"/>
-    <w:bookmarkStart w:id="29" w:name="список-литературы"/>
+        <w:t xml:space="preserve">Рис. 12: Последовательность монтирования файловых систем</w:t>
+      </w:r>
+    </w:p>
+    <w:bookmarkEnd w:id="59"/>
+    <w:bookmarkStart w:id="60" w:name="список-литературы"/>
     <w:p>
       <w:pPr>
         <w:pStyle w:val="Heading1"/>
@@ -1367,7 +1141,15 @@
         <w:t xml:space="preserve">Список литературы</w:t>
       </w:r>
     </w:p>
-    <w:bookmarkEnd w:id="29"/>
+    <w:p>
+      <w:pPr>
+        <w:pStyle w:val="FirstParagraph"/>
+      </w:pPr>
+      <w:r>
+        <w:t xml:space="preserve">#https://esystem.rudn.ru/mod/page/view.php?id=1224368#org24a661f</w:t>
+      </w:r>
+    </w:p>
+    <w:bookmarkEnd w:id="60"/>
     <w:sectPr/>
   </w:body>
 </w:document>
@@ -1474,82 +1256,6 @@
       </w:pPr>
     </w:lvl>
   </w:abstractNum>
-  <w:abstractNum w:abstractNumId="991">
-    <w:nsid w:val="0000A991"/>
-    <w:multiLevelType w:val="multilevel"/>
-    <w:lvl w:ilvl="0">
-      <w:numFmt w:val="bullet"/>
-      <w:lvlText w:val="•"/>
-      <w:lvlJc w:val="left"/>
-      <w:pPr>
-        <w:ind w:left="720" w:hanging="480"/>
-      </w:pPr>
-    </w:lvl>
-    <w:lvl w:ilvl="1">
-      <w:numFmt w:val="bullet"/>
-      <w:lvlText w:val="–"/>
-      <w:lvlJc w:val="left"/>
-      <w:pPr>
-        <w:ind w:left="1440" w:hanging="480"/>
-      </w:pPr>
-    </w:lvl>
-    <w:lvl w:ilvl="2">
-      <w:numFmt w:val="bullet"/>
-      <w:lvlText w:val="•"/>
-      <w:lvlJc w:val="left"/>
-      <w:pPr>
-        <w:ind w:left="2160" w:hanging="480"/>
-      </w:pPr>
-    </w:lvl>
-    <w:lvl w:ilvl="3">
-      <w:numFmt w:val="bullet"/>
-      <w:lvlText w:val="–"/>
-      <w:lvlJc w:val="left"/>
-      <w:pPr>
-        <w:ind w:left="2880" w:hanging="480"/>
-      </w:pPr>
-    </w:lvl>
-    <w:lvl w:ilvl="4">
-      <w:numFmt w:val="bullet"/>
-      <w:lvlText w:val="•"/>
-      <w:lvlJc w:val="left"/>
-      <w:pPr>
-        <w:ind w:left="3600" w:hanging="480"/>
-      </w:pPr>
-    </w:lvl>
-    <w:lvl w:ilvl="5">
-      <w:numFmt w:val="bullet"/>
-      <w:lvlText w:val="–"/>
-      <w:lvlJc w:val="left"/>
-      <w:pPr>
-        <w:ind w:left="4320" w:hanging="480"/>
-      </w:pPr>
-    </w:lvl>
-    <w:lvl w:ilvl="6">
-      <w:numFmt w:val="bullet"/>
-      <w:lvlText w:val="•"/>
-      <w:lvlJc w:val="left"/>
-      <w:pPr>
-        <w:ind w:left="5040" w:hanging="480"/>
-      </w:pPr>
-    </w:lvl>
-    <w:lvl w:ilvl="7">
-      <w:numFmt w:val="bullet"/>
-      <w:lvlText w:val="–"/>
-      <w:lvlJc w:val="left"/>
-      <w:pPr>
-        <w:ind w:left="5760" w:hanging="480"/>
-      </w:pPr>
-    </w:lvl>
-    <w:lvl w:ilvl="8">
-      <w:numFmt w:val="bullet"/>
-      <w:lvlText w:val="•"/>
-      <w:lvlJc w:val="left"/>
-      <w:pPr>
-        <w:ind w:left="6480" w:hanging="480"/>
-      </w:pPr>
-    </w:lvl>
-  </w:abstractNum>
   <w:abstractNum w:abstractNumId="99411">
     <w:nsid w:val="00A99411"/>
     <w:multiLevelType w:val="multilevel"/>
@@ -1639,12 +1345,6 @@
     <w:abstractNumId w:val="990"/>
   </w:num>
   <w:num w:numId="1001">
-    <w:abstractNumId w:val="991"/>
-  </w:num>
-  <w:num w:numId="1002">
-    <w:abstractNumId w:val="991"/>
-  </w:num>
-  <w:num w:numId="1003">
     <w:abstractNumId w:val="99411"/>
     <w:lvlOverride w:ilvl="0">
       <w:startOverride w:val="1"/>
@@ -1685,7 +1385,7 @@
         <w:rFonts w:asciiTheme="minorHAnsi" w:cstheme="minorBidi" w:eastAsiaTheme="minorHAnsi" w:hAnsiTheme="minorHAnsi"/>
         <w:sz w:val="24"/>
         <w:szCs w:val="24"/>
-        <w:lang w:bidi="ar-SA" w:eastAsia="en-US" w:val="en-US"/>
+        <w:lang w:bidi="ar-SA" w:eastAsia="en-US" w:val="ru-RU"/>
       </w:rPr>
     </w:rPrDefault>
     <w:pPrDefault>

</xml_diff>